<commit_message>
Added projects and fixed up website
</commit_message>
<xml_diff>
--- a/CV.docx
+++ b/CV.docx
@@ -1274,14 +1274,7 @@
           <w:b/>
           <w:sz w:val="22"/>
         </w:rPr>
-        <w:t>202</w:t>
-      </w:r>
-      <w:r>
-        <w:rPr>
-          <w:b/>
-          <w:sz w:val="22"/>
-        </w:rPr>
-        <w:t>5</w:t>
+        <w:t>2025</w:t>
       </w:r>
       <w:r>
         <w:rPr>
@@ -1730,7 +1723,6 @@
         </w:rPr>
         <w:t xml:space="preserve">                      </w:t>
       </w:r>
-      <w:proofErr w:type="gramStart"/>
       <w:r>
         <w:rPr>
           <w:rFonts w:eastAsia="Arial" w:cstheme="minorHAnsi"/>
@@ -1750,9 +1742,8 @@
           <w:rFonts w:eastAsia="Arial" w:cstheme="minorHAnsi"/>
           <w:sz w:val="22"/>
         </w:rPr>
-        <w:t>`</w:t>
-      </w:r>
-      <w:proofErr w:type="gramEnd"/>
+        <w:t xml:space="preserve"> </w:t>
+      </w:r>
       <w:r>
         <w:rPr>
           <w:rFonts w:eastAsia="Arial" w:cstheme="minorHAnsi"/>
@@ -6464,12 +6455,14 @@
 </file>
 
 <file path=customXml/item1.xml><?xml version="1.0" encoding="utf-8"?>
-<?mso-contentType ?>
-<FormTemplates xmlns="http://schemas.microsoft.com/sharepoint/v3/contenttype/forms">
-  <Display>DocumentLibraryForm</Display>
-  <Edit>DocumentLibraryForm</Edit>
-  <New>DocumentLibraryForm</New>
-</FormTemplates>
+<p:properties xmlns:p="http://schemas.microsoft.com/office/2006/metadata/properties" xmlns:xsi="http://www.w3.org/2001/XMLSchema-instance" xmlns:pc="http://schemas.microsoft.com/office/infopath/2007/PartnerControls">
+  <documentManagement>
+    <TaxCatchAll xmlns="58d9ad3b-fc6f-4506-9322-04cf06a2cf53" xsi:nil="true"/>
+    <lcf76f155ced4ddcb4097134ff3c332f xmlns="4f41e5fb-b811-44e9-a6e7-ca52dc03eff1">
+      <Terms xmlns="http://schemas.microsoft.com/office/infopath/2007/PartnerControls"/>
+    </lcf76f155ced4ddcb4097134ff3c332f>
+  </documentManagement>
+</p:properties>
 </file>
 
 <file path=customXml/item2.xml><?xml version="1.0" encoding="utf-8"?>
@@ -6728,20 +6721,21 @@
 </file>
 
 <file path=customXml/item3.xml><?xml version="1.0" encoding="utf-8"?>
-<p:properties xmlns:p="http://schemas.microsoft.com/office/2006/metadata/properties" xmlns:xsi="http://www.w3.org/2001/XMLSchema-instance" xmlns:pc="http://schemas.microsoft.com/office/infopath/2007/PartnerControls">
-  <documentManagement>
-    <TaxCatchAll xmlns="58d9ad3b-fc6f-4506-9322-04cf06a2cf53" xsi:nil="true"/>
-    <lcf76f155ced4ddcb4097134ff3c332f xmlns="4f41e5fb-b811-44e9-a6e7-ca52dc03eff1">
-      <Terms xmlns="http://schemas.microsoft.com/office/infopath/2007/PartnerControls"/>
-    </lcf76f155ced4ddcb4097134ff3c332f>
-  </documentManagement>
-</p:properties>
+<?mso-contentType ?>
+<FormTemplates xmlns="http://schemas.microsoft.com/sharepoint/v3/contenttype/forms">
+  <Display>DocumentLibraryForm</Display>
+  <Edit>DocumentLibraryForm</Edit>
+  <New>DocumentLibraryForm</New>
+</FormTemplates>
 </file>
 
 <file path=customXml/itemProps1.xml><?xml version="1.0" encoding="utf-8"?>
-<ds:datastoreItem xmlns:ds="http://schemas.openxmlformats.org/officeDocument/2006/customXml" ds:itemID="{CB29CB64-E76F-471F-89B0-253DAC245CCE}">
+<ds:datastoreItem xmlns:ds="http://schemas.openxmlformats.org/officeDocument/2006/customXml" ds:itemID="{E38E2030-B63F-4867-AC4D-0592B3A9F95F}">
   <ds:schemaRefs>
-    <ds:schemaRef ds:uri="http://schemas.microsoft.com/sharepoint/v3/contenttype/forms"/>
+    <ds:schemaRef ds:uri="http://schemas.microsoft.com/office/2006/metadata/properties"/>
+    <ds:schemaRef ds:uri="http://schemas.microsoft.com/office/infopath/2007/PartnerControls"/>
+    <ds:schemaRef ds:uri="58d9ad3b-fc6f-4506-9322-04cf06a2cf53"/>
+    <ds:schemaRef ds:uri="4f41e5fb-b811-44e9-a6e7-ca52dc03eff1"/>
   </ds:schemaRefs>
 </ds:datastoreItem>
 </file>
@@ -6766,12 +6760,9 @@
 </file>
 
 <file path=customXml/itemProps3.xml><?xml version="1.0" encoding="utf-8"?>
-<ds:datastoreItem xmlns:ds="http://schemas.openxmlformats.org/officeDocument/2006/customXml" ds:itemID="{E38E2030-B63F-4867-AC4D-0592B3A9F95F}">
+<ds:datastoreItem xmlns:ds="http://schemas.openxmlformats.org/officeDocument/2006/customXml" ds:itemID="{CB29CB64-E76F-471F-89B0-253DAC245CCE}">
   <ds:schemaRefs>
-    <ds:schemaRef ds:uri="http://schemas.microsoft.com/office/2006/metadata/properties"/>
-    <ds:schemaRef ds:uri="http://schemas.microsoft.com/office/infopath/2007/PartnerControls"/>
-    <ds:schemaRef ds:uri="58d9ad3b-fc6f-4506-9322-04cf06a2cf53"/>
-    <ds:schemaRef ds:uri="4f41e5fb-b811-44e9-a6e7-ca52dc03eff1"/>
+    <ds:schemaRef ds:uri="http://schemas.microsoft.com/sharepoint/v3/contenttype/forms"/>
   </ds:schemaRefs>
 </ds:datastoreItem>
 </file>
</xml_diff>